<commit_message>
Update 30 Create a SPFx Webpart for SharePoint 2019.docx
</commit_message>
<xml_diff>
--- a/Labs/30 Create a SPFx Webpart for SharePoint 2019.docx
+++ b/Labs/30 Create a SPFx Webpart for SharePoint 2019.docx
@@ -135,7 +135,6 @@
           <w14:ligatures w14:val="none"/>
         </w:rPr>
       </w:pPr>
-      <w:proofErr w:type="spellStart"/>
       <w:r>
         <w:rPr>
           <w:rFonts w:ascii="Calibri" w:eastAsia="Times New Roman" w:hAnsi="Calibri" w:cs="Calibri"/>
@@ -148,52 +147,7 @@
           <w:lang w:eastAsia="en-IN"/>
           <w14:ligatures w14:val="none"/>
         </w:rPr>
-        <w:t>npm</w:t>
-      </w:r>
-      <w:proofErr w:type="spellEnd"/>
-      <w:r>
-        <w:rPr>
-          <w:rFonts w:ascii="Calibri" w:eastAsia="Times New Roman" w:hAnsi="Calibri" w:cs="Calibri"/>
-          <w:b/>
-          <w:bCs/>
-          <w:kern w:val="0"/>
-          <w:sz w:val="32"/>
-          <w:szCs w:val="32"/>
-          <w:highlight w:val="yellow"/>
-          <w:lang w:eastAsia="en-IN"/>
-          <w14:ligatures w14:val="none"/>
-        </w:rPr>
-        <w:t xml:space="preserve"> uninstall -g </w:t>
-      </w:r>
-      <w:proofErr w:type="spellStart"/>
-      <w:r>
-        <w:rPr>
-          <w:rFonts w:ascii="Calibri" w:eastAsia="Times New Roman" w:hAnsi="Calibri" w:cs="Calibri"/>
-          <w:b/>
-          <w:bCs/>
-          <w:kern w:val="0"/>
-          <w:sz w:val="32"/>
-          <w:szCs w:val="32"/>
-          <w:highlight w:val="yellow"/>
-          <w:lang w:eastAsia="en-IN"/>
-          <w14:ligatures w14:val="none"/>
-        </w:rPr>
-        <w:t>yo</w:t>
-      </w:r>
-      <w:proofErr w:type="spellEnd"/>
-      <w:r>
-        <w:rPr>
-          <w:rFonts w:ascii="Calibri" w:eastAsia="Times New Roman" w:hAnsi="Calibri" w:cs="Calibri"/>
-          <w:b/>
-          <w:bCs/>
-          <w:kern w:val="0"/>
-          <w:sz w:val="32"/>
-          <w:szCs w:val="32"/>
-          <w:highlight w:val="yellow"/>
-          <w:lang w:eastAsia="en-IN"/>
-          <w14:ligatures w14:val="none"/>
-        </w:rPr>
-        <w:t xml:space="preserve"> gulp</w:t>
+        <w:t>npm uninstall -g yo gulp</w:t>
       </w:r>
     </w:p>
     <w:p>
@@ -205,7 +159,6 @@
           <w:shd w:val="clear" w:color="auto" w:fill="FFFFFF"/>
         </w:rPr>
       </w:pPr>
-      <w:proofErr w:type="spellStart"/>
       <w:r>
         <w:rPr>
           <w:rStyle w:val="Strong"/>
@@ -214,18 +167,7 @@
           <w:highlight w:val="yellow"/>
           <w:shd w:val="clear" w:color="auto" w:fill="FFFFFF"/>
         </w:rPr>
-        <w:t>npm</w:t>
-      </w:r>
-      <w:proofErr w:type="spellEnd"/>
-      <w:r>
-        <w:rPr>
-          <w:rStyle w:val="Strong"/>
-          <w:rFonts w:ascii="Calibri" w:hAnsi="Calibri" w:cs="Calibri"/>
-          <w:color w:val="212121"/>
-          <w:highlight w:val="yellow"/>
-          <w:shd w:val="clear" w:color="auto" w:fill="FFFFFF"/>
-        </w:rPr>
-        <w:t xml:space="preserve"> install gulp-cli@2.3.0 yo@3 @microsoft/generator-sharepoint@1.10.0 </w:t>
+        <w:t xml:space="preserve">npm install gulp-cli@2.3.0 yo@3 @microsoft/generator-sharepoint@1.10.0 </w:t>
       </w:r>
       <w:r>
         <w:rPr>
@@ -461,7 +403,6 @@
           <w14:ligatures w14:val="none"/>
         </w:rPr>
       </w:pPr>
-      <w:proofErr w:type="spellStart"/>
       <w:r>
         <w:rPr>
           <w:rFonts w:ascii="Calibri" w:eastAsia="Times New Roman" w:hAnsi="Calibri" w:cs="Calibri"/>
@@ -473,21 +414,7 @@
           <w:lang w:eastAsia="en-IN"/>
           <w14:ligatures w14:val="none"/>
         </w:rPr>
-        <w:t>yo</w:t>
-      </w:r>
-      <w:proofErr w:type="spellEnd"/>
-      <w:r>
-        <w:rPr>
-          <w:rFonts w:ascii="Calibri" w:eastAsia="Times New Roman" w:hAnsi="Calibri" w:cs="Calibri"/>
-          <w:color w:val="000000"/>
-          <w:kern w:val="0"/>
-          <w:sz w:val="24"/>
-          <w:szCs w:val="24"/>
-          <w:bdr w:val="none" w:sz="0" w:space="0" w:color="auto" w:frame="1"/>
-          <w:lang w:eastAsia="en-IN"/>
-          <w14:ligatures w14:val="none"/>
-        </w:rPr>
-        <w:t> @microsoft/sharepoint  </w:t>
+        <w:t>yo @microsoft/sharepoint  </w:t>
       </w:r>
     </w:p>
     <w:p>
@@ -535,9 +462,9 @@
           <w:shd w:val="clear" w:color="auto" w:fill="FFFFFF"/>
         </w:rPr>
         <w:drawing>
-          <wp:inline distT="0" distB="0" distL="0" distR="0" wp14:anchorId="3811E144" wp14:editId="30504466">
-            <wp:extent cx="5731510" cy="2232660"/>
-            <wp:effectExtent l="0" t="0" r="2540" b="0"/>
+          <wp:inline distT="0" distB="0" distL="0" distR="0" wp14:anchorId="3811E144" wp14:editId="7A38F305">
+            <wp:extent cx="5819488" cy="2266931"/>
+            <wp:effectExtent l="0" t="0" r="0" b="635"/>
             <wp:docPr id="1852810938" name="Picture 1" descr="A screenshot of a computer program&#10;&#10;Description automatically generated"/>
             <wp:cNvGraphicFramePr>
               <a:graphicFrameLocks xmlns:a="http://schemas.openxmlformats.org/drawingml/2006/main" noChangeAspect="1"/>
@@ -558,7 +485,7 @@
                   <pic:spPr>
                     <a:xfrm>
                       <a:off x="0" y="0"/>
-                      <a:ext cx="5731510" cy="2232660"/>
+                      <a:ext cx="5843446" cy="2276264"/>
                     </a:xfrm>
                     <a:prstGeom prst="rect">
                       <a:avLst/>
@@ -711,34 +638,32 @@
           <w:shd w:val="clear" w:color="auto" w:fill="FFFFFF"/>
         </w:rPr>
       </w:pPr>
-      <w:proofErr w:type="spellStart"/>
       <w:r>
         <w:rPr>
           <w:rFonts w:ascii="Consolas" w:hAnsi="Consolas"/>
           <w:color w:val="000000"/>
+          <w:highlight w:val="yellow"/>
           <w:shd w:val="clear" w:color="auto" w:fill="FFFFFF"/>
         </w:rPr>
-        <w:t>npm</w:t>
-      </w:r>
-      <w:proofErr w:type="spellEnd"/>
-      <w:r>
-        <w:rPr>
-          <w:rFonts w:ascii="Consolas" w:hAnsi="Consolas"/>
-          <w:color w:val="000000"/>
+        <w:t>npm shrinkwrap</w:t>
+      </w:r>
+    </w:p>
+    <w:p>
+      <w:pPr>
+        <w:rPr>
+          <w:rFonts w:ascii="Open Sans" w:hAnsi="Open Sans" w:cs="Open Sans"/>
+          <w:color w:val="212121"/>
           <w:shd w:val="clear" w:color="auto" w:fill="FFFFFF"/>
         </w:rPr>
-        <w:t> </w:t>
-      </w:r>
-      <w:proofErr w:type="spellStart"/>
-      <w:r>
-        <w:rPr>
-          <w:rFonts w:ascii="Consolas" w:hAnsi="Consolas"/>
-          <w:color w:val="000000"/>
+      </w:pPr>
+      <w:r>
+        <w:rPr>
+          <w:rFonts w:ascii="Open Sans" w:hAnsi="Open Sans" w:cs="Open Sans"/>
+          <w:color w:val="212121"/>
           <w:shd w:val="clear" w:color="auto" w:fill="FFFFFF"/>
         </w:rPr>
-        <w:t>shrinkwrap</w:t>
-      </w:r>
-      <w:proofErr w:type="spellEnd"/>
+        <w:t>7.In the command prompt type below command to open the solution in code editor of your choice.</w:t>
+      </w:r>
     </w:p>
     <w:p>
       <w:pPr>
@@ -752,29 +677,11 @@
         <w:rPr>
           <w:rFonts w:ascii="Open Sans" w:hAnsi="Open Sans" w:cs="Open Sans"/>
           <w:color w:val="212121"/>
+          <w:highlight w:val="yellow"/>
           <w:shd w:val="clear" w:color="auto" w:fill="FFFFFF"/>
         </w:rPr>
-        <w:t>7.In the command prompt type below command to open the solution in code editor of your choice.</w:t>
-      </w:r>
-    </w:p>
-    <w:p>
-      <w:pPr>
-        <w:rPr>
-          <w:rFonts w:ascii="Open Sans" w:hAnsi="Open Sans" w:cs="Open Sans"/>
-          <w:color w:val="212121"/>
-          <w:shd w:val="clear" w:color="auto" w:fill="FFFFFF"/>
-        </w:rPr>
-      </w:pPr>
-      <w:proofErr w:type="gramStart"/>
-      <w:r>
-        <w:rPr>
-          <w:rFonts w:ascii="Open Sans" w:hAnsi="Open Sans" w:cs="Open Sans"/>
-          <w:color w:val="212121"/>
-          <w:shd w:val="clear" w:color="auto" w:fill="FFFFFF"/>
-        </w:rPr>
         <w:t>code .</w:t>
       </w:r>
-      <w:proofErr w:type="gramEnd"/>
     </w:p>
     <w:p>
       <w:pPr>
@@ -806,15 +713,14 @@
         <w:rPr>
           <w:rStyle w:val="Strong"/>
           <w:rFonts w:ascii="Calibri" w:hAnsi="Calibri" w:cs="Calibri"/>
-          <w:noProof/>
           <w:color w:val="212121"/>
           <w:shd w:val="clear" w:color="auto" w:fill="FFFFFF"/>
         </w:rPr>
         <w:drawing>
-          <wp:inline distT="0" distB="0" distL="0" distR="0" wp14:anchorId="1EE9DDD2" wp14:editId="7FC276FA">
-            <wp:extent cx="5731510" cy="4088130"/>
-            <wp:effectExtent l="0" t="0" r="2540" b="7620"/>
-            <wp:docPr id="1808305336" name="Picture 1" descr="A screenshot of a computer program&#10;&#10;Description automatically generated"/>
+          <wp:inline distT="0" distB="0" distL="0" distR="0" wp14:anchorId="6DF50F8B" wp14:editId="49C04C2A">
+            <wp:extent cx="5731510" cy="4186555"/>
+            <wp:effectExtent l="0" t="0" r="2540" b="4445"/>
+            <wp:docPr id="182437255" name="Picture 1" descr="A screenshot of a computer program&#10;&#10;Description automatically generated"/>
             <wp:cNvGraphicFramePr>
               <a:graphicFrameLocks xmlns:a="http://schemas.openxmlformats.org/drawingml/2006/main" noChangeAspect="1"/>
             </wp:cNvGraphicFramePr>
@@ -822,7 +728,7 @@
               <a:graphicData uri="http://schemas.openxmlformats.org/drawingml/2006/picture">
                 <pic:pic xmlns:pic="http://schemas.openxmlformats.org/drawingml/2006/picture">
                   <pic:nvPicPr>
-                    <pic:cNvPr id="1808305336" name="Picture 1" descr="A screenshot of a computer program&#10;&#10;Description automatically generated"/>
+                    <pic:cNvPr id="182437255" name="Picture 1" descr="A screenshot of a computer program&#10;&#10;Description automatically generated"/>
                     <pic:cNvPicPr/>
                   </pic:nvPicPr>
                   <pic:blipFill>
@@ -834,7 +740,7 @@
                   <pic:spPr>
                     <a:xfrm>
                       <a:off x="0" y="0"/>
-                      <a:ext cx="5731510" cy="4088130"/>
+                      <a:ext cx="5731510" cy="4186555"/>
                     </a:xfrm>
                     <a:prstGeom prst="rect">
                       <a:avLst/>
@@ -865,36 +771,35 @@
         </w:rPr>
         <w:t>gulp trust-dev-cert</w:t>
       </w:r>
-    </w:p>
-    <w:p>
-      <w:pPr>
+      <w:r>
         <w:rPr>
           <w:rStyle w:val="Strong"/>
           <w:rFonts w:ascii="Calibri" w:hAnsi="Calibri" w:cs="Calibri"/>
           <w:color w:val="212121"/>
           <w:shd w:val="clear" w:color="auto" w:fill="FFFFFF"/>
         </w:rPr>
-      </w:pPr>
-      <w:r>
+        <w:t xml:space="preserve"> (one time)</w:t>
+      </w:r>
+    </w:p>
+    <w:p>
+      <w:pPr>
         <w:rPr>
           <w:rStyle w:val="Strong"/>
           <w:rFonts w:ascii="Calibri" w:hAnsi="Calibri" w:cs="Calibri"/>
           <w:color w:val="212121"/>
           <w:shd w:val="clear" w:color="auto" w:fill="FFFFFF"/>
         </w:rPr>
-        <w:t xml:space="preserve">gulp </w:t>
-      </w:r>
-      <w:proofErr w:type="gramStart"/>
+      </w:pPr>
       <w:r>
         <w:rPr>
           <w:rStyle w:val="Strong"/>
           <w:rFonts w:ascii="Calibri" w:hAnsi="Calibri" w:cs="Calibri"/>
           <w:color w:val="212121"/>
+          <w:highlight w:val="yellow"/>
           <w:shd w:val="clear" w:color="auto" w:fill="FFFFFF"/>
         </w:rPr>
-        <w:t>serve</w:t>
-      </w:r>
-      <w:proofErr w:type="gramEnd"/>
+        <w:t>gulp serve</w:t>
+      </w:r>
       <w:r>
         <w:rPr>
           <w:rStyle w:val="Strong"/>
@@ -903,6 +808,25 @@
           <w:shd w:val="clear" w:color="auto" w:fill="FFFFFF"/>
         </w:rPr>
         <w:t xml:space="preserve"> </w:t>
+      </w:r>
+    </w:p>
+    <w:p>
+      <w:pPr>
+        <w:rPr>
+          <w:rStyle w:val="Strong"/>
+          <w:rFonts w:ascii="Calibri" w:hAnsi="Calibri" w:cs="Calibri"/>
+          <w:color w:val="212121"/>
+          <w:shd w:val="clear" w:color="auto" w:fill="FFFFFF"/>
+        </w:rPr>
+      </w:pPr>
+      <w:r>
+        <w:rPr>
+          <w:rStyle w:val="Strong"/>
+          <w:rFonts w:ascii="Calibri" w:hAnsi="Calibri" w:cs="Calibri"/>
+          <w:color w:val="212121"/>
+          <w:shd w:val="clear" w:color="auto" w:fill="FFFFFF"/>
+        </w:rPr>
+        <w:t>Test the webpart in local</w:t>
       </w:r>
     </w:p>
     <w:p>
@@ -932,7 +856,6 @@
           <w:color w:val="212121"/>
           <w:shd w:val="clear" w:color="auto" w:fill="FFFFFF"/>
         </w:rPr>
-        <w:lastRenderedPageBreak/>
         <w:drawing>
           <wp:inline distT="0" distB="0" distL="0" distR="0" wp14:anchorId="0B7A1FC8" wp14:editId="38B032BA">
             <wp:extent cx="5731510" cy="2301875"/>
@@ -982,6 +905,164 @@
     </w:p>
     <w:p>
       <w:pPr>
+        <w:rPr>
+          <w:rStyle w:val="Strong"/>
+          <w:rFonts w:ascii="Calibri" w:hAnsi="Calibri" w:cs="Calibri"/>
+          <w:color w:val="212121"/>
+          <w:shd w:val="clear" w:color="auto" w:fill="FFFFFF"/>
+        </w:rPr>
+      </w:pPr>
+      <w:r>
+        <w:rPr>
+          <w:rStyle w:val="Strong"/>
+          <w:rFonts w:ascii="Calibri" w:hAnsi="Calibri" w:cs="Calibri"/>
+          <w:color w:val="212121"/>
+          <w:shd w:val="clear" w:color="auto" w:fill="FFFFFF"/>
+        </w:rPr>
+        <w:t>Update the code</w:t>
+      </w:r>
+    </w:p>
+    <w:p>
+      <w:pPr>
+        <w:rPr>
+          <w:rStyle w:val="Strong"/>
+          <w:rFonts w:ascii="Calibri" w:hAnsi="Calibri" w:cs="Calibri"/>
+          <w:color w:val="212121"/>
+          <w:shd w:val="clear" w:color="auto" w:fill="FFFFFF"/>
+        </w:rPr>
+      </w:pPr>
+      <w:r>
+        <w:rPr>
+          <w:rStyle w:val="Strong"/>
+          <w:rFonts w:ascii="Calibri" w:hAnsi="Calibri" w:cs="Calibri"/>
+          <w:noProof/>
+          <w:color w:val="212121"/>
+          <w:shd w:val="clear" w:color="auto" w:fill="FFFFFF"/>
+        </w:rPr>
+        <w:drawing>
+          <wp:inline distT="0" distB="0" distL="0" distR="0" wp14:anchorId="2AE8EB7D" wp14:editId="7AF931B5">
+            <wp:extent cx="5715000" cy="2200275"/>
+            <wp:effectExtent l="0" t="0" r="0" b="9525"/>
+            <wp:docPr id="1079777644" name="Picture 1"/>
+            <wp:cNvGraphicFramePr>
+              <a:graphicFrameLocks xmlns:a="http://schemas.openxmlformats.org/drawingml/2006/main" noChangeAspect="1"/>
+            </wp:cNvGraphicFramePr>
+            <a:graphic xmlns:a="http://schemas.openxmlformats.org/drawingml/2006/main">
+              <a:graphicData uri="http://schemas.openxmlformats.org/drawingml/2006/picture">
+                <pic:pic xmlns:pic="http://schemas.openxmlformats.org/drawingml/2006/picture">
+                  <pic:nvPicPr>
+                    <pic:cNvPr id="0" name="Picture 1"/>
+                    <pic:cNvPicPr>
+                      <a:picLocks noChangeAspect="1" noChangeArrowheads="1"/>
+                    </pic:cNvPicPr>
+                  </pic:nvPicPr>
+                  <pic:blipFill>
+                    <a:blip r:embed="rId9" cstate="print">
+                      <a:extLst>
+                        <a:ext uri="{28A0092B-C50C-407E-A947-70E740481C1C}">
+                          <a14:useLocalDpi xmlns:a14="http://schemas.microsoft.com/office/drawing/2010/main" val="0"/>
+                        </a:ext>
+                      </a:extLst>
+                    </a:blip>
+                    <a:srcRect/>
+                    <a:stretch>
+                      <a:fillRect/>
+                    </a:stretch>
+                  </pic:blipFill>
+                  <pic:spPr bwMode="auto">
+                    <a:xfrm>
+                      <a:off x="0" y="0"/>
+                      <a:ext cx="5715000" cy="2200275"/>
+                    </a:xfrm>
+                    <a:prstGeom prst="rect">
+                      <a:avLst/>
+                    </a:prstGeom>
+                    <a:noFill/>
+                    <a:ln>
+                      <a:noFill/>
+                    </a:ln>
+                  </pic:spPr>
+                </pic:pic>
+              </a:graphicData>
+            </a:graphic>
+          </wp:inline>
+        </w:drawing>
+      </w:r>
+    </w:p>
+    <w:p>
+      <w:pPr>
+        <w:rPr>
+          <w:rStyle w:val="Strong"/>
+          <w:rFonts w:ascii="Calibri" w:hAnsi="Calibri" w:cs="Calibri"/>
+          <w:color w:val="212121"/>
+          <w:shd w:val="clear" w:color="auto" w:fill="FFFFFF"/>
+        </w:rPr>
+      </w:pPr>
+      <w:r>
+        <w:rPr>
+          <w:rStyle w:val="Strong"/>
+          <w:rFonts w:ascii="Calibri" w:hAnsi="Calibri" w:cs="Calibri"/>
+          <w:color w:val="212121"/>
+          <w:shd w:val="clear" w:color="auto" w:fill="FFFFFF"/>
+        </w:rPr>
+        <w:t>Done</w:t>
+      </w:r>
+    </w:p>
+    <w:p>
+      <w:pPr>
+        <w:rPr>
+          <w:rStyle w:val="Strong"/>
+          <w:rFonts w:ascii="Calibri" w:hAnsi="Calibri" w:cs="Calibri"/>
+          <w:color w:val="212121"/>
+          <w:shd w:val="clear" w:color="auto" w:fill="FFFFFF"/>
+        </w:rPr>
+      </w:pPr>
+      <w:r>
+        <w:rPr>
+          <w:rStyle w:val="Strong"/>
+          <w:rFonts w:ascii="Calibri" w:hAnsi="Calibri" w:cs="Calibri"/>
+          <w:color w:val="212121"/>
+          <w:shd w:val="clear" w:color="auto" w:fill="FFFFFF"/>
+        </w:rPr>
+        <w:drawing>
+          <wp:inline distT="0" distB="0" distL="0" distR="0" wp14:anchorId="5F7F359D" wp14:editId="072CC357">
+            <wp:extent cx="4133850" cy="2183255"/>
+            <wp:effectExtent l="0" t="0" r="0" b="7620"/>
+            <wp:docPr id="247027176" name="Picture 1" descr="A screenshot of a computer&#10;&#10;Description automatically generated"/>
+            <wp:cNvGraphicFramePr>
+              <a:graphicFrameLocks xmlns:a="http://schemas.openxmlformats.org/drawingml/2006/main" noChangeAspect="1"/>
+            </wp:cNvGraphicFramePr>
+            <a:graphic xmlns:a="http://schemas.openxmlformats.org/drawingml/2006/main">
+              <a:graphicData uri="http://schemas.openxmlformats.org/drawingml/2006/picture">
+                <pic:pic xmlns:pic="http://schemas.openxmlformats.org/drawingml/2006/picture">
+                  <pic:nvPicPr>
+                    <pic:cNvPr id="247027176" name="Picture 1" descr="A screenshot of a computer&#10;&#10;Description automatically generated"/>
+                    <pic:cNvPicPr/>
+                  </pic:nvPicPr>
+                  <pic:blipFill>
+                    <a:blip r:embed="rId10"/>
+                    <a:stretch>
+                      <a:fillRect/>
+                    </a:stretch>
+                  </pic:blipFill>
+                  <pic:spPr>
+                    <a:xfrm>
+                      <a:off x="0" y="0"/>
+                      <a:ext cx="4136717" cy="2184769"/>
+                    </a:xfrm>
+                    <a:prstGeom prst="rect">
+                      <a:avLst/>
+                    </a:prstGeom>
+                  </pic:spPr>
+                </pic:pic>
+              </a:graphicData>
+            </a:graphic>
+          </wp:inline>
+        </w:drawing>
+      </w:r>
+    </w:p>
+    <w:p>
+      <w:pPr>
         <w:shd w:val="clear" w:color="auto" w:fill="FFFFFF"/>
         <w:spacing w:after="0" w:line="240" w:lineRule="auto"/>
         <w:outlineLvl w:val="1"/>
@@ -995,7 +1076,12 @@
           <w14:ligatures w14:val="none"/>
         </w:rPr>
       </w:pPr>
-      <w:r>
+    </w:p>
+    <w:p>
+      <w:pPr>
+        <w:shd w:val="clear" w:color="auto" w:fill="FFFFFF"/>
+        <w:spacing w:after="0" w:line="240" w:lineRule="auto"/>
+        <w:outlineLvl w:val="1"/>
         <w:rPr>
           <w:rFonts w:ascii="Roboto" w:eastAsia="Times New Roman" w:hAnsi="Roboto" w:cs="Open Sans"/>
           <w:color w:val="212121"/>
@@ -1005,6 +1091,34 @@
           <w:lang w:eastAsia="en-IN"/>
           <w14:ligatures w14:val="none"/>
         </w:rPr>
+      </w:pPr>
+    </w:p>
+    <w:p>
+      <w:pPr>
+        <w:shd w:val="clear" w:color="auto" w:fill="FFFFFF"/>
+        <w:spacing w:after="0" w:line="240" w:lineRule="auto"/>
+        <w:outlineLvl w:val="1"/>
+        <w:rPr>
+          <w:rFonts w:ascii="Roboto" w:eastAsia="Times New Roman" w:hAnsi="Roboto" w:cs="Open Sans"/>
+          <w:color w:val="212121"/>
+          <w:kern w:val="0"/>
+          <w:sz w:val="36"/>
+          <w:szCs w:val="36"/>
+          <w:lang w:eastAsia="en-IN"/>
+          <w14:ligatures w14:val="none"/>
+        </w:rPr>
+      </w:pPr>
+      <w:r>
+        <w:rPr>
+          <w:rFonts w:ascii="Roboto" w:eastAsia="Times New Roman" w:hAnsi="Roboto" w:cs="Open Sans"/>
+          <w:color w:val="212121"/>
+          <w:kern w:val="0"/>
+          <w:sz w:val="36"/>
+          <w:szCs w:val="36"/>
+          <w:lang w:eastAsia="en-IN"/>
+          <w14:ligatures w14:val="none"/>
+        </w:rPr>
+        <w:lastRenderedPageBreak/>
         <w:t>Prepare the Package</w:t>
       </w:r>
     </w:p>
@@ -1032,73 +1146,7 @@
           <w:lang w:eastAsia="en-IN"/>
           <w14:ligatures w14:val="none"/>
         </w:rPr>
-        <w:t xml:space="preserve">We will now prepare a package </w:t>
-      </w:r>
-      <w:proofErr w:type="gramStart"/>
-      <w:r>
-        <w:rPr>
-          <w:rFonts w:ascii="Open Sans" w:eastAsia="Times New Roman" w:hAnsi="Open Sans" w:cs="Open Sans"/>
-          <w:color w:val="212121"/>
-          <w:kern w:val="0"/>
-          <w:sz w:val="24"/>
-          <w:szCs w:val="24"/>
-          <w:lang w:eastAsia="en-IN"/>
-          <w14:ligatures w14:val="none"/>
-        </w:rPr>
-        <w:t>(.</w:t>
-      </w:r>
-      <w:proofErr w:type="spellStart"/>
-      <w:r>
-        <w:rPr>
-          <w:rFonts w:ascii="Open Sans" w:eastAsia="Times New Roman" w:hAnsi="Open Sans" w:cs="Open Sans"/>
-          <w:color w:val="212121"/>
-          <w:kern w:val="0"/>
-          <w:sz w:val="24"/>
-          <w:szCs w:val="24"/>
-          <w:lang w:eastAsia="en-IN"/>
-          <w14:ligatures w14:val="none"/>
-        </w:rPr>
-        <w:t>sppkg</w:t>
-      </w:r>
-      <w:proofErr w:type="spellEnd"/>
-      <w:proofErr w:type="gramEnd"/>
-      <w:r>
-        <w:rPr>
-          <w:rFonts w:ascii="Open Sans" w:eastAsia="Times New Roman" w:hAnsi="Open Sans" w:cs="Open Sans"/>
-          <w:color w:val="212121"/>
-          <w:kern w:val="0"/>
-          <w:sz w:val="24"/>
-          <w:szCs w:val="24"/>
-          <w:lang w:eastAsia="en-IN"/>
-          <w14:ligatures w14:val="none"/>
-        </w:rPr>
-        <w:t xml:space="preserve">) to deploy to SharePoint app </w:t>
-      </w:r>
-      <w:proofErr w:type="spellStart"/>
-      <w:r>
-        <w:rPr>
-          <w:rFonts w:ascii="Open Sans" w:eastAsia="Times New Roman" w:hAnsi="Open Sans" w:cs="Open Sans"/>
-          <w:color w:val="212121"/>
-          <w:kern w:val="0"/>
-          <w:sz w:val="24"/>
-          <w:szCs w:val="24"/>
-          <w:lang w:eastAsia="en-IN"/>
-          <w14:ligatures w14:val="none"/>
-        </w:rPr>
-        <w:t>catalog</w:t>
-      </w:r>
-      <w:proofErr w:type="spellEnd"/>
-      <w:r>
-        <w:rPr>
-          <w:rFonts w:ascii="Open Sans" w:eastAsia="Times New Roman" w:hAnsi="Open Sans" w:cs="Open Sans"/>
-          <w:color w:val="212121"/>
-          <w:kern w:val="0"/>
-          <w:sz w:val="24"/>
-          <w:szCs w:val="24"/>
-          <w:lang w:eastAsia="en-IN"/>
-          <w14:ligatures w14:val="none"/>
-        </w:rPr>
-        <w:t>.</w:t>
+        <w:t>We will now prepare a package (.sppkg) to deploy to SharePoint app catalog.</w:t>
       </w:r>
     </w:p>
     <w:p>
@@ -1202,6 +1250,7 @@
           <w:kern w:val="0"/>
           <w:sz w:val="24"/>
           <w:szCs w:val="24"/>
+          <w:highlight w:val="yellow"/>
           <w:lang w:eastAsia="en-IN"/>
           <w14:ligatures w14:val="none"/>
         </w:rPr>
@@ -1213,6 +1262,7 @@
           <w:kern w:val="0"/>
           <w:sz w:val="24"/>
           <w:szCs w:val="24"/>
+          <w:highlight w:val="yellow"/>
           <w:bdr w:val="none" w:sz="0" w:space="0" w:color="auto" w:frame="1"/>
           <w:lang w:eastAsia="en-IN"/>
           <w14:ligatures w14:val="none"/>
@@ -1348,6 +1398,7 @@
           <w:kern w:val="0"/>
           <w:sz w:val="24"/>
           <w:szCs w:val="24"/>
+          <w:highlight w:val="yellow"/>
           <w:lang w:eastAsia="en-IN"/>
           <w14:ligatures w14:val="none"/>
         </w:rPr>
@@ -1359,6 +1410,7 @@
           <w:kern w:val="0"/>
           <w:sz w:val="24"/>
           <w:szCs w:val="24"/>
+          <w:highlight w:val="yellow"/>
           <w:bdr w:val="none" w:sz="0" w:space="0" w:color="auto" w:frame="1"/>
           <w:lang w:eastAsia="en-IN"/>
           <w14:ligatures w14:val="none"/>
@@ -1390,59 +1442,7 @@
           <w:lang w:eastAsia="en-IN"/>
           <w14:ligatures w14:val="none"/>
         </w:rPr>
-        <w:t>This will create the solution package (</w:t>
-      </w:r>
-      <w:proofErr w:type="spellStart"/>
-      <w:r>
-        <w:rPr>
-          <w:rFonts w:ascii="Open Sans" w:eastAsia="Times New Roman" w:hAnsi="Open Sans" w:cs="Open Sans"/>
-          <w:color w:val="212121"/>
-          <w:kern w:val="0"/>
-          <w:sz w:val="24"/>
-          <w:szCs w:val="24"/>
-          <w:lang w:eastAsia="en-IN"/>
-          <w14:ligatures w14:val="none"/>
-        </w:rPr>
-        <w:t>sppkg</w:t>
-      </w:r>
-      <w:proofErr w:type="spellEnd"/>
-      <w:r>
-        <w:rPr>
-          <w:rFonts w:ascii="Open Sans" w:eastAsia="Times New Roman" w:hAnsi="Open Sans" w:cs="Open Sans"/>
-          <w:color w:val="212121"/>
-          <w:kern w:val="0"/>
-          <w:sz w:val="24"/>
-          <w:szCs w:val="24"/>
-          <w:lang w:eastAsia="en-IN"/>
-          <w14:ligatures w14:val="none"/>
-        </w:rPr>
-        <w:t xml:space="preserve">) in </w:t>
-      </w:r>
-      <w:proofErr w:type="spellStart"/>
-      <w:r>
-        <w:rPr>
-          <w:rFonts w:ascii="Open Sans" w:eastAsia="Times New Roman" w:hAnsi="Open Sans" w:cs="Open Sans"/>
-          <w:color w:val="212121"/>
-          <w:kern w:val="0"/>
-          <w:sz w:val="24"/>
-          <w:szCs w:val="24"/>
-          <w:lang w:eastAsia="en-IN"/>
-          <w14:ligatures w14:val="none"/>
-        </w:rPr>
-        <w:t>sharepoint</w:t>
-      </w:r>
-      <w:proofErr w:type="spellEnd"/>
-      <w:r>
-        <w:rPr>
-          <w:rFonts w:ascii="Open Sans" w:eastAsia="Times New Roman" w:hAnsi="Open Sans" w:cs="Open Sans"/>
-          <w:color w:val="212121"/>
-          <w:kern w:val="0"/>
-          <w:sz w:val="24"/>
-          <w:szCs w:val="24"/>
-          <w:lang w:eastAsia="en-IN"/>
-          <w14:ligatures w14:val="none"/>
-        </w:rPr>
-        <w:t>\solution folder.</w:t>
+        <w:t>This will create the solution package (sppkg) in sharepoint\solution folder.</w:t>
       </w:r>
     </w:p>
     <w:p>
@@ -1497,22 +1497,8 @@
           <w:lang w:eastAsia="en-IN"/>
           <w14:ligatures w14:val="none"/>
         </w:rPr>
-        <w:t xml:space="preserve">Upload the Package to App </w:t>
-      </w:r>
-      <w:proofErr w:type="spellStart"/>
-      <w:r>
-        <w:rPr>
-          <w:rFonts w:ascii="Roboto" w:eastAsia="Times New Roman" w:hAnsi="Roboto" w:cs="Open Sans"/>
-          <w:color w:val="212121"/>
-          <w:kern w:val="0"/>
-          <w:sz w:val="36"/>
-          <w:szCs w:val="36"/>
-          <w:lang w:eastAsia="en-IN"/>
-          <w14:ligatures w14:val="none"/>
-        </w:rPr>
-        <w:t>Catalog</w:t>
-      </w:r>
-      <w:proofErr w:type="spellEnd"/>
+        <w:t>Upload the Package to App Catalog</w:t>
+      </w:r>
     </w:p>
     <w:p>
       <w:pPr>
@@ -1538,33 +1524,7 @@
           <w:lang w:eastAsia="en-IN"/>
           <w14:ligatures w14:val="none"/>
         </w:rPr>
-        <w:t xml:space="preserve">We will upload the SPFx package to app </w:t>
-      </w:r>
-      <w:proofErr w:type="spellStart"/>
-      <w:r>
-        <w:rPr>
-          <w:rFonts w:ascii="Open Sans" w:eastAsia="Times New Roman" w:hAnsi="Open Sans" w:cs="Open Sans"/>
-          <w:color w:val="212121"/>
-          <w:kern w:val="0"/>
-          <w:sz w:val="24"/>
-          <w:szCs w:val="24"/>
-          <w:lang w:eastAsia="en-IN"/>
-          <w14:ligatures w14:val="none"/>
-        </w:rPr>
-        <w:t>catalog</w:t>
-      </w:r>
-      <w:proofErr w:type="spellEnd"/>
-      <w:r>
-        <w:rPr>
-          <w:rFonts w:ascii="Open Sans" w:eastAsia="Times New Roman" w:hAnsi="Open Sans" w:cs="Open Sans"/>
-          <w:color w:val="212121"/>
-          <w:kern w:val="0"/>
-          <w:sz w:val="24"/>
-          <w:szCs w:val="24"/>
-          <w:lang w:eastAsia="en-IN"/>
-          <w14:ligatures w14:val="none"/>
-        </w:rPr>
-        <w:t xml:space="preserve"> to make it available on all sites.</w:t>
+        <w:t>We will upload the SPFx package to app catalog to make it available on all sites.</w:t>
       </w:r>
     </w:p>
     <w:p>
@@ -1591,33 +1551,7 @@
           <w:lang w:eastAsia="en-IN"/>
           <w14:ligatures w14:val="none"/>
         </w:rPr>
-        <w:t xml:space="preserve">1. Open SharePoint App </w:t>
-      </w:r>
-      <w:proofErr w:type="spellStart"/>
-      <w:r>
-        <w:rPr>
-          <w:rFonts w:ascii="Open Sans" w:eastAsia="Times New Roman" w:hAnsi="Open Sans" w:cs="Open Sans"/>
-          <w:color w:val="212121"/>
-          <w:kern w:val="0"/>
-          <w:sz w:val="24"/>
-          <w:szCs w:val="24"/>
-          <w:lang w:eastAsia="en-IN"/>
-          <w14:ligatures w14:val="none"/>
-        </w:rPr>
-        <w:t>Catalog</w:t>
-      </w:r>
-      <w:proofErr w:type="spellEnd"/>
-      <w:r>
-        <w:rPr>
-          <w:rFonts w:ascii="Open Sans" w:eastAsia="Times New Roman" w:hAnsi="Open Sans" w:cs="Open Sans"/>
-          <w:color w:val="212121"/>
-          <w:kern w:val="0"/>
-          <w:sz w:val="24"/>
-          <w:szCs w:val="24"/>
-          <w:lang w:eastAsia="en-IN"/>
-          <w14:ligatures w14:val="none"/>
-        </w:rPr>
-        <w:t xml:space="preserve"> site.</w:t>
+        <w:t>1. Open SharePoint App Catalog site.</w:t>
       </w:r>
     </w:p>
     <w:p>
@@ -1671,33 +1605,32 @@
           <w:lang w:eastAsia="en-IN"/>
           <w14:ligatures w14:val="none"/>
         </w:rPr>
-        <w:t>3. Click Upload to add SPFx package from “\</w:t>
-      </w:r>
-      <w:proofErr w:type="spellStart"/>
-      <w:r>
-        <w:rPr>
-          <w:rFonts w:ascii="Open Sans" w:eastAsia="Times New Roman" w:hAnsi="Open Sans" w:cs="Open Sans"/>
-          <w:color w:val="212121"/>
-          <w:kern w:val="0"/>
-          <w:sz w:val="24"/>
-          <w:szCs w:val="24"/>
-          <w:lang w:eastAsia="en-IN"/>
-          <w14:ligatures w14:val="none"/>
-        </w:rPr>
-        <w:t>sharepoint</w:t>
-      </w:r>
-      <w:proofErr w:type="spellEnd"/>
-      <w:r>
-        <w:rPr>
-          <w:rFonts w:ascii="Open Sans" w:eastAsia="Times New Roman" w:hAnsi="Open Sans" w:cs="Open Sans"/>
-          <w:color w:val="212121"/>
-          <w:kern w:val="0"/>
-          <w:sz w:val="24"/>
-          <w:szCs w:val="24"/>
-          <w:lang w:eastAsia="en-IN"/>
-          <w14:ligatures w14:val="none"/>
-        </w:rPr>
-        <w:t>\solution” location.</w:t>
+        <w:t xml:space="preserve">3. Click Upload to add SPFx package from </w:t>
+      </w:r>
+      <w:r>
+        <w:rPr>
+          <w:rFonts w:ascii="Open Sans" w:eastAsia="Times New Roman" w:hAnsi="Open Sans" w:cs="Open Sans"/>
+          <w:color w:val="212121"/>
+          <w:kern w:val="0"/>
+          <w:sz w:val="24"/>
+          <w:szCs w:val="24"/>
+          <w:highlight w:val="yellow"/>
+          <w:lang w:eastAsia="en-IN"/>
+          <w14:ligatures w14:val="none"/>
+        </w:rPr>
+        <w:t>“\sharepoint\solution</w:t>
+      </w:r>
+      <w:r>
+        <w:rPr>
+          <w:rFonts w:ascii="Open Sans" w:eastAsia="Times New Roman" w:hAnsi="Open Sans" w:cs="Open Sans"/>
+          <w:color w:val="212121"/>
+          <w:kern w:val="0"/>
+          <w:sz w:val="24"/>
+          <w:szCs w:val="24"/>
+          <w:lang w:eastAsia="en-IN"/>
+          <w14:ligatures w14:val="none"/>
+        </w:rPr>
+        <w:t>” location.</w:t>
       </w:r>
     </w:p>
     <w:p>
@@ -1725,7 +1658,6 @@
           <w:lang w:eastAsia="en-IN"/>
           <w14:ligatures w14:val="none"/>
         </w:rPr>
-        <w:lastRenderedPageBreak/>
         <w:drawing>
           <wp:inline distT="0" distB="0" distL="0" distR="0" wp14:anchorId="4CADFFBD" wp14:editId="0E61A19E">
             <wp:extent cx="5731510" cy="2621915"/>
@@ -1744,7 +1676,7 @@
                     </pic:cNvPicPr>
                   </pic:nvPicPr>
                   <pic:blipFill>
-                    <a:blip r:embed="rId9">
+                    <a:blip r:embed="rId11">
                       <a:extLst>
                         <a:ext uri="{28A0092B-C50C-407E-A947-70E740481C1C}">
                           <a14:useLocalDpi xmlns:a14="http://schemas.microsoft.com/office/drawing/2010/main" val="0"/>
@@ -1828,11 +1760,12 @@
           <w:lang w:eastAsia="en-IN"/>
           <w14:ligatures w14:val="none"/>
         </w:rPr>
+        <w:lastRenderedPageBreak/>
         <w:drawing>
-          <wp:inline distT="0" distB="0" distL="0" distR="0" wp14:anchorId="4A38C323" wp14:editId="5281EF08">
-            <wp:extent cx="5731510" cy="2070735"/>
-            <wp:effectExtent l="0" t="0" r="2540" b="5715"/>
-            <wp:docPr id="1741439244" name="Picture 8" descr="A screenshot of a computer&#10;&#10;Description automatically generated"/>
+          <wp:inline distT="0" distB="0" distL="0" distR="0" wp14:anchorId="3BB5D13D" wp14:editId="6FAA1A88">
+            <wp:extent cx="5715000" cy="3024505"/>
+            <wp:effectExtent l="0" t="0" r="0" b="4445"/>
+            <wp:docPr id="472906773" name="Picture 2"/>
             <wp:cNvGraphicFramePr>
               <a:graphicFrameLocks xmlns:a="http://schemas.openxmlformats.org/drawingml/2006/main" noChangeAspect="1"/>
             </wp:cNvGraphicFramePr>
@@ -1840,13 +1773,13 @@
               <a:graphicData uri="http://schemas.openxmlformats.org/drawingml/2006/picture">
                 <pic:pic xmlns:pic="http://schemas.openxmlformats.org/drawingml/2006/picture">
                   <pic:nvPicPr>
-                    <pic:cNvPr id="1741439244" name="Picture 8" descr="A screenshot of a computer&#10;&#10;Description automatically generated"/>
+                    <pic:cNvPr id="0" name="Picture 2"/>
                     <pic:cNvPicPr>
                       <a:picLocks noChangeAspect="1" noChangeArrowheads="1"/>
                     </pic:cNvPicPr>
                   </pic:nvPicPr>
                   <pic:blipFill>
-                    <a:blip r:embed="rId10">
+                    <a:blip r:embed="rId12" cstate="print">
                       <a:extLst>
                         <a:ext uri="{28A0092B-C50C-407E-A947-70E740481C1C}">
                           <a14:useLocalDpi xmlns:a14="http://schemas.microsoft.com/office/drawing/2010/main" val="0"/>
@@ -1861,7 +1794,7 @@
                   <pic:spPr bwMode="auto">
                     <a:xfrm>
                       <a:off x="0" y="0"/>
-                      <a:ext cx="5731510" cy="2070735"/>
+                      <a:ext cx="5715000" cy="3024505"/>
                     </a:xfrm>
                     <a:prstGeom prst="rect">
                       <a:avLst/>
@@ -1969,7 +1902,7 @@
           <w:lang w:eastAsia="en-IN"/>
           <w14:ligatures w14:val="none"/>
         </w:rPr>
-        <w:t>Add SPFx Solution to Modern SharePoint Site</w:t>
+        <w:t>Add SPFx Web Part to Modern Page</w:t>
       </w:r>
     </w:p>
     <w:p>
@@ -1996,7 +1929,7 @@
           <w:lang w:eastAsia="en-IN"/>
           <w14:ligatures w14:val="none"/>
         </w:rPr>
-        <w:t>We will add SPFx solution to SP2019 Modern SharePoint site.</w:t>
+        <w:t>Once the SPFx solution is successfully deployed to SharePoint site, we will add web part to modern page.</w:t>
       </w:r>
     </w:p>
     <w:p>
@@ -2023,7 +1956,7 @@
           <w:lang w:eastAsia="en-IN"/>
           <w14:ligatures w14:val="none"/>
         </w:rPr>
-        <w:t>1. Open SharePoint 2019 Modern SharePoint site.</w:t>
+        <w:t>1. Open existing or create a new modern page.</w:t>
       </w:r>
     </w:p>
     <w:p>
@@ -2043,33 +1976,6 @@
       <w:r>
         <w:rPr>
           <w:rFonts w:ascii="Open Sans" w:eastAsia="Times New Roman" w:hAnsi="Open Sans" w:cs="Open Sans"/>
-          <w:color w:val="212121"/>
-          <w:kern w:val="0"/>
-          <w:sz w:val="24"/>
-          <w:szCs w:val="24"/>
-          <w:lang w:eastAsia="en-IN"/>
-          <w14:ligatures w14:val="none"/>
-        </w:rPr>
-        <w:t>2. Click cog wheel &gt; Site contents.</w:t>
-      </w:r>
-    </w:p>
-    <w:p>
-      <w:pPr>
-        <w:shd w:val="clear" w:color="auto" w:fill="FFFFFF"/>
-        <w:spacing w:after="0" w:line="240" w:lineRule="auto"/>
-        <w:rPr>
-          <w:rFonts w:ascii="Open Sans" w:eastAsia="Times New Roman" w:hAnsi="Open Sans" w:cs="Open Sans"/>
-          <w:color w:val="212121"/>
-          <w:kern w:val="0"/>
-          <w:sz w:val="24"/>
-          <w:szCs w:val="24"/>
-          <w:lang w:eastAsia="en-IN"/>
-          <w14:ligatures w14:val="none"/>
-        </w:rPr>
-      </w:pPr>
-      <w:r>
-        <w:rPr>
-          <w:rFonts w:ascii="Open Sans" w:eastAsia="Times New Roman" w:hAnsi="Open Sans" w:cs="Open Sans"/>
           <w:noProof/>
           <w:color w:val="212121"/>
           <w:kern w:val="0"/>
@@ -2078,541 +1984,6 @@
           <w:lang w:eastAsia="en-IN"/>
           <w14:ligatures w14:val="none"/>
         </w:rPr>
-        <w:lastRenderedPageBreak/>
-        <w:drawing>
-          <wp:inline distT="0" distB="0" distL="0" distR="0" wp14:anchorId="7EA2E882" wp14:editId="5DBBEE6E">
-            <wp:extent cx="4295775" cy="3924300"/>
-            <wp:effectExtent l="0" t="0" r="9525" b="0"/>
-            <wp:docPr id="1302587455" name="Picture 7" descr="A screenshot of a computer&#10;&#10;Description automatically generated"/>
-            <wp:cNvGraphicFramePr>
-              <a:graphicFrameLocks xmlns:a="http://schemas.openxmlformats.org/drawingml/2006/main" noChangeAspect="1"/>
-            </wp:cNvGraphicFramePr>
-            <a:graphic xmlns:a="http://schemas.openxmlformats.org/drawingml/2006/main">
-              <a:graphicData uri="http://schemas.openxmlformats.org/drawingml/2006/picture">
-                <pic:pic xmlns:pic="http://schemas.openxmlformats.org/drawingml/2006/picture">
-                  <pic:nvPicPr>
-                    <pic:cNvPr id="1302587455" name="Picture 7" descr="A screenshot of a computer&#10;&#10;Description automatically generated"/>
-                    <pic:cNvPicPr>
-                      <a:picLocks noChangeAspect="1" noChangeArrowheads="1"/>
-                    </pic:cNvPicPr>
-                  </pic:nvPicPr>
-                  <pic:blipFill>
-                    <a:blip r:embed="rId11">
-                      <a:extLst>
-                        <a:ext uri="{28A0092B-C50C-407E-A947-70E740481C1C}">
-                          <a14:useLocalDpi xmlns:a14="http://schemas.microsoft.com/office/drawing/2010/main" val="0"/>
-                        </a:ext>
-                      </a:extLst>
-                    </a:blip>
-                    <a:srcRect/>
-                    <a:stretch>
-                      <a:fillRect/>
-                    </a:stretch>
-                  </pic:blipFill>
-                  <pic:spPr bwMode="auto">
-                    <a:xfrm>
-                      <a:off x="0" y="0"/>
-                      <a:ext cx="4295775" cy="3924300"/>
-                    </a:xfrm>
-                    <a:prstGeom prst="rect">
-                      <a:avLst/>
-                    </a:prstGeom>
-                    <a:noFill/>
-                    <a:ln>
-                      <a:noFill/>
-                    </a:ln>
-                  </pic:spPr>
-                </pic:pic>
-              </a:graphicData>
-            </a:graphic>
-          </wp:inline>
-        </w:drawing>
-      </w:r>
-      <w:r>
-        <w:rPr>
-          <w:rFonts w:ascii="Open Sans" w:eastAsia="Times New Roman" w:hAnsi="Open Sans" w:cs="Open Sans"/>
-          <w:color w:val="212121"/>
-          <w:kern w:val="0"/>
-          <w:sz w:val="24"/>
-          <w:szCs w:val="24"/>
-          <w:lang w:eastAsia="en-IN"/>
-          <w14:ligatures w14:val="none"/>
-        </w:rPr>
-        <w:t> </w:t>
-      </w:r>
-    </w:p>
-    <w:p>
-      <w:pPr>
-        <w:shd w:val="clear" w:color="auto" w:fill="FFFFFF"/>
-        <w:spacing w:after="0" w:line="240" w:lineRule="auto"/>
-        <w:rPr>
-          <w:rFonts w:ascii="Open Sans" w:eastAsia="Times New Roman" w:hAnsi="Open Sans" w:cs="Open Sans"/>
-          <w:color w:val="212121"/>
-          <w:kern w:val="0"/>
-          <w:sz w:val="24"/>
-          <w:szCs w:val="24"/>
-          <w:lang w:eastAsia="en-IN"/>
-          <w14:ligatures w14:val="none"/>
-        </w:rPr>
-      </w:pPr>
-      <w:r>
-        <w:rPr>
-          <w:rFonts w:ascii="Open Sans" w:eastAsia="Times New Roman" w:hAnsi="Open Sans" w:cs="Open Sans"/>
-          <w:color w:val="212121"/>
-          <w:kern w:val="0"/>
-          <w:sz w:val="24"/>
-          <w:szCs w:val="24"/>
-          <w:lang w:eastAsia="en-IN"/>
-          <w14:ligatures w14:val="none"/>
-        </w:rPr>
-        <w:t> </w:t>
-      </w:r>
-    </w:p>
-    <w:p>
-      <w:pPr>
-        <w:shd w:val="clear" w:color="auto" w:fill="FFFFFF"/>
-        <w:spacing w:after="0" w:line="240" w:lineRule="auto"/>
-        <w:rPr>
-          <w:rFonts w:ascii="Open Sans" w:eastAsia="Times New Roman" w:hAnsi="Open Sans" w:cs="Open Sans"/>
-          <w:color w:val="212121"/>
-          <w:kern w:val="0"/>
-          <w:sz w:val="24"/>
-          <w:szCs w:val="24"/>
-          <w:lang w:eastAsia="en-IN"/>
-          <w14:ligatures w14:val="none"/>
-        </w:rPr>
-      </w:pPr>
-      <w:r>
-        <w:rPr>
-          <w:rFonts w:ascii="Open Sans" w:eastAsia="Times New Roman" w:hAnsi="Open Sans" w:cs="Open Sans"/>
-          <w:color w:val="212121"/>
-          <w:kern w:val="0"/>
-          <w:sz w:val="24"/>
-          <w:szCs w:val="24"/>
-          <w:lang w:eastAsia="en-IN"/>
-          <w14:ligatures w14:val="none"/>
-        </w:rPr>
-        <w:t>3. Click New &gt; App.</w:t>
-      </w:r>
-    </w:p>
-    <w:p>
-      <w:pPr>
-        <w:shd w:val="clear" w:color="auto" w:fill="FFFFFF"/>
-        <w:spacing w:after="0" w:line="240" w:lineRule="auto"/>
-        <w:rPr>
-          <w:rFonts w:ascii="Open Sans" w:eastAsia="Times New Roman" w:hAnsi="Open Sans" w:cs="Open Sans"/>
-          <w:color w:val="212121"/>
-          <w:kern w:val="0"/>
-          <w:sz w:val="24"/>
-          <w:szCs w:val="24"/>
-          <w:lang w:eastAsia="en-IN"/>
-          <w14:ligatures w14:val="none"/>
-        </w:rPr>
-      </w:pPr>
-      <w:r>
-        <w:rPr>
-          <w:rFonts w:ascii="Open Sans" w:eastAsia="Times New Roman" w:hAnsi="Open Sans" w:cs="Open Sans"/>
-          <w:noProof/>
-          <w:color w:val="212121"/>
-          <w:kern w:val="0"/>
-          <w:sz w:val="24"/>
-          <w:szCs w:val="24"/>
-          <w:lang w:eastAsia="en-IN"/>
-          <w14:ligatures w14:val="none"/>
-        </w:rPr>
-        <w:drawing>
-          <wp:inline distT="0" distB="0" distL="0" distR="0" wp14:anchorId="4ABEB86A" wp14:editId="0DB6DAB7">
-            <wp:extent cx="5731510" cy="3592195"/>
-            <wp:effectExtent l="0" t="0" r="2540" b="8255"/>
-            <wp:docPr id="628938553" name="Picture 6" descr="A screenshot of a computer&#10;&#10;Description automatically generated"/>
-            <wp:cNvGraphicFramePr>
-              <a:graphicFrameLocks xmlns:a="http://schemas.openxmlformats.org/drawingml/2006/main" noChangeAspect="1"/>
-            </wp:cNvGraphicFramePr>
-            <a:graphic xmlns:a="http://schemas.openxmlformats.org/drawingml/2006/main">
-              <a:graphicData uri="http://schemas.openxmlformats.org/drawingml/2006/picture">
-                <pic:pic xmlns:pic="http://schemas.openxmlformats.org/drawingml/2006/picture">
-                  <pic:nvPicPr>
-                    <pic:cNvPr id="628938553" name="Picture 6" descr="A screenshot of a computer&#10;&#10;Description automatically generated"/>
-                    <pic:cNvPicPr>
-                      <a:picLocks noChangeAspect="1" noChangeArrowheads="1"/>
-                    </pic:cNvPicPr>
-                  </pic:nvPicPr>
-                  <pic:blipFill>
-                    <a:blip r:embed="rId12">
-                      <a:extLst>
-                        <a:ext uri="{28A0092B-C50C-407E-A947-70E740481C1C}">
-                          <a14:useLocalDpi xmlns:a14="http://schemas.microsoft.com/office/drawing/2010/main" val="0"/>
-                        </a:ext>
-                      </a:extLst>
-                    </a:blip>
-                    <a:srcRect/>
-                    <a:stretch>
-                      <a:fillRect/>
-                    </a:stretch>
-                  </pic:blipFill>
-                  <pic:spPr bwMode="auto">
-                    <a:xfrm>
-                      <a:off x="0" y="0"/>
-                      <a:ext cx="5731510" cy="3592195"/>
-                    </a:xfrm>
-                    <a:prstGeom prst="rect">
-                      <a:avLst/>
-                    </a:prstGeom>
-                    <a:noFill/>
-                    <a:ln>
-                      <a:noFill/>
-                    </a:ln>
-                  </pic:spPr>
-                </pic:pic>
-              </a:graphicData>
-            </a:graphic>
-          </wp:inline>
-        </w:drawing>
-      </w:r>
-      <w:r>
-        <w:rPr>
-          <w:rFonts w:ascii="Open Sans" w:eastAsia="Times New Roman" w:hAnsi="Open Sans" w:cs="Open Sans"/>
-          <w:color w:val="212121"/>
-          <w:kern w:val="0"/>
-          <w:sz w:val="24"/>
-          <w:szCs w:val="24"/>
-          <w:lang w:eastAsia="en-IN"/>
-          <w14:ligatures w14:val="none"/>
-        </w:rPr>
-        <w:t> </w:t>
-      </w:r>
-    </w:p>
-    <w:p>
-      <w:pPr>
-        <w:shd w:val="clear" w:color="auto" w:fill="FFFFFF"/>
-        <w:spacing w:after="0" w:line="240" w:lineRule="auto"/>
-        <w:rPr>
-          <w:rFonts w:ascii="Open Sans" w:eastAsia="Times New Roman" w:hAnsi="Open Sans" w:cs="Open Sans"/>
-          <w:color w:val="212121"/>
-          <w:kern w:val="0"/>
-          <w:sz w:val="24"/>
-          <w:szCs w:val="24"/>
-          <w:lang w:eastAsia="en-IN"/>
-          <w14:ligatures w14:val="none"/>
-        </w:rPr>
-      </w:pPr>
-      <w:r>
-        <w:rPr>
-          <w:rFonts w:ascii="Open Sans" w:eastAsia="Times New Roman" w:hAnsi="Open Sans" w:cs="Open Sans"/>
-          <w:color w:val="212121"/>
-          <w:kern w:val="0"/>
-          <w:sz w:val="24"/>
-          <w:szCs w:val="24"/>
-          <w:lang w:eastAsia="en-IN"/>
-          <w14:ligatures w14:val="none"/>
-        </w:rPr>
-        <w:t> </w:t>
-      </w:r>
-    </w:p>
-    <w:p>
-      <w:pPr>
-        <w:shd w:val="clear" w:color="auto" w:fill="FFFFFF"/>
-        <w:spacing w:after="0" w:line="240" w:lineRule="auto"/>
-        <w:rPr>
-          <w:rFonts w:ascii="Open Sans" w:eastAsia="Times New Roman" w:hAnsi="Open Sans" w:cs="Open Sans"/>
-          <w:color w:val="212121"/>
-          <w:kern w:val="0"/>
-          <w:sz w:val="24"/>
-          <w:szCs w:val="24"/>
-          <w:lang w:eastAsia="en-IN"/>
-          <w14:ligatures w14:val="none"/>
-        </w:rPr>
-      </w:pPr>
-      <w:r>
-        <w:rPr>
-          <w:rFonts w:ascii="Open Sans" w:eastAsia="Times New Roman" w:hAnsi="Open Sans" w:cs="Open Sans"/>
-          <w:color w:val="212121"/>
-          <w:kern w:val="0"/>
-          <w:sz w:val="24"/>
-          <w:szCs w:val="24"/>
-          <w:lang w:eastAsia="en-IN"/>
-          <w14:ligatures w14:val="none"/>
-        </w:rPr>
-        <w:t>4. Click to add our SPFx solution to the site.</w:t>
-      </w:r>
-    </w:p>
-    <w:p>
-      <w:pPr>
-        <w:shd w:val="clear" w:color="auto" w:fill="FFFFFF"/>
-        <w:spacing w:after="0" w:line="240" w:lineRule="auto"/>
-        <w:rPr>
-          <w:rFonts w:ascii="Open Sans" w:eastAsia="Times New Roman" w:hAnsi="Open Sans" w:cs="Open Sans"/>
-          <w:color w:val="212121"/>
-          <w:kern w:val="0"/>
-          <w:sz w:val="24"/>
-          <w:szCs w:val="24"/>
-          <w:lang w:eastAsia="en-IN"/>
-          <w14:ligatures w14:val="none"/>
-        </w:rPr>
-      </w:pPr>
-      <w:r>
-        <w:rPr>
-          <w:rFonts w:ascii="Open Sans" w:eastAsia="Times New Roman" w:hAnsi="Open Sans" w:cs="Open Sans"/>
-          <w:noProof/>
-          <w:color w:val="212121"/>
-          <w:kern w:val="0"/>
-          <w:sz w:val="24"/>
-          <w:szCs w:val="24"/>
-          <w:lang w:eastAsia="en-IN"/>
-          <w14:ligatures w14:val="none"/>
-        </w:rPr>
-        <w:lastRenderedPageBreak/>
-        <w:drawing>
-          <wp:inline distT="0" distB="0" distL="0" distR="0" wp14:anchorId="11B597A6" wp14:editId="3AF14F69">
-            <wp:extent cx="5731510" cy="4747895"/>
-            <wp:effectExtent l="0" t="0" r="2540" b="0"/>
-            <wp:docPr id="74877708" name="Picture 5" descr="A screenshot of a computer&#10;&#10;Description automatically generated"/>
-            <wp:cNvGraphicFramePr>
-              <a:graphicFrameLocks xmlns:a="http://schemas.openxmlformats.org/drawingml/2006/main" noChangeAspect="1"/>
-            </wp:cNvGraphicFramePr>
-            <a:graphic xmlns:a="http://schemas.openxmlformats.org/drawingml/2006/main">
-              <a:graphicData uri="http://schemas.openxmlformats.org/drawingml/2006/picture">
-                <pic:pic xmlns:pic="http://schemas.openxmlformats.org/drawingml/2006/picture">
-                  <pic:nvPicPr>
-                    <pic:cNvPr id="74877708" name="Picture 5" descr="A screenshot of a computer&#10;&#10;Description automatically generated"/>
-                    <pic:cNvPicPr>
-                      <a:picLocks noChangeAspect="1" noChangeArrowheads="1"/>
-                    </pic:cNvPicPr>
-                  </pic:nvPicPr>
-                  <pic:blipFill>
-                    <a:blip r:embed="rId13">
-                      <a:extLst>
-                        <a:ext uri="{28A0092B-C50C-407E-A947-70E740481C1C}">
-                          <a14:useLocalDpi xmlns:a14="http://schemas.microsoft.com/office/drawing/2010/main" val="0"/>
-                        </a:ext>
-                      </a:extLst>
-                    </a:blip>
-                    <a:srcRect/>
-                    <a:stretch>
-                      <a:fillRect/>
-                    </a:stretch>
-                  </pic:blipFill>
-                  <pic:spPr bwMode="auto">
-                    <a:xfrm>
-                      <a:off x="0" y="0"/>
-                      <a:ext cx="5731510" cy="4747895"/>
-                    </a:xfrm>
-                    <a:prstGeom prst="rect">
-                      <a:avLst/>
-                    </a:prstGeom>
-                    <a:noFill/>
-                    <a:ln>
-                      <a:noFill/>
-                    </a:ln>
-                  </pic:spPr>
-                </pic:pic>
-              </a:graphicData>
-            </a:graphic>
-          </wp:inline>
-        </w:drawing>
-      </w:r>
-      <w:r>
-        <w:rPr>
-          <w:rFonts w:ascii="Open Sans" w:eastAsia="Times New Roman" w:hAnsi="Open Sans" w:cs="Open Sans"/>
-          <w:color w:val="212121"/>
-          <w:kern w:val="0"/>
-          <w:sz w:val="24"/>
-          <w:szCs w:val="24"/>
-          <w:lang w:eastAsia="en-IN"/>
-          <w14:ligatures w14:val="none"/>
-        </w:rPr>
-        <w:t> </w:t>
-      </w:r>
-    </w:p>
-    <w:p>
-      <w:pPr>
-        <w:shd w:val="clear" w:color="auto" w:fill="FFFFFF"/>
-        <w:spacing w:after="0" w:line="240" w:lineRule="auto"/>
-        <w:rPr>
-          <w:rFonts w:ascii="Open Sans" w:eastAsia="Times New Roman" w:hAnsi="Open Sans" w:cs="Open Sans"/>
-          <w:color w:val="212121"/>
-          <w:kern w:val="0"/>
-          <w:sz w:val="24"/>
-          <w:szCs w:val="24"/>
-          <w:lang w:eastAsia="en-IN"/>
-          <w14:ligatures w14:val="none"/>
-        </w:rPr>
-      </w:pPr>
-      <w:r>
-        <w:rPr>
-          <w:rFonts w:ascii="Open Sans" w:eastAsia="Times New Roman" w:hAnsi="Open Sans" w:cs="Open Sans"/>
-          <w:color w:val="212121"/>
-          <w:kern w:val="0"/>
-          <w:sz w:val="24"/>
-          <w:szCs w:val="24"/>
-          <w:lang w:eastAsia="en-IN"/>
-          <w14:ligatures w14:val="none"/>
-        </w:rPr>
-        <w:t> </w:t>
-      </w:r>
-    </w:p>
-    <w:p>
-      <w:pPr>
-        <w:shd w:val="clear" w:color="auto" w:fill="FFFFFF"/>
-        <w:spacing w:after="0" w:line="240" w:lineRule="auto"/>
-        <w:rPr>
-          <w:rFonts w:ascii="Open Sans" w:eastAsia="Times New Roman" w:hAnsi="Open Sans" w:cs="Open Sans"/>
-          <w:color w:val="212121"/>
-          <w:kern w:val="0"/>
-          <w:sz w:val="24"/>
-          <w:szCs w:val="24"/>
-          <w:lang w:eastAsia="en-IN"/>
-          <w14:ligatures w14:val="none"/>
-        </w:rPr>
-      </w:pPr>
-      <w:r>
-        <w:rPr>
-          <w:rFonts w:ascii="Open Sans" w:eastAsia="Times New Roman" w:hAnsi="Open Sans" w:cs="Open Sans"/>
-          <w:color w:val="212121"/>
-          <w:kern w:val="0"/>
-          <w:sz w:val="24"/>
-          <w:szCs w:val="24"/>
-          <w:lang w:eastAsia="en-IN"/>
-          <w14:ligatures w14:val="none"/>
-        </w:rPr>
-        <w:t> </w:t>
-      </w:r>
-    </w:p>
-    <w:p>
-      <w:pPr>
-        <w:shd w:val="clear" w:color="auto" w:fill="FFFFFF"/>
-        <w:spacing w:after="0" w:line="240" w:lineRule="auto"/>
-        <w:rPr>
-          <w:rFonts w:ascii="Open Sans" w:eastAsia="Times New Roman" w:hAnsi="Open Sans" w:cs="Open Sans"/>
-          <w:color w:val="212121"/>
-          <w:kern w:val="0"/>
-          <w:sz w:val="24"/>
-          <w:szCs w:val="24"/>
-          <w:lang w:eastAsia="en-IN"/>
-          <w14:ligatures w14:val="none"/>
-        </w:rPr>
-      </w:pPr>
-      <w:r>
-        <w:rPr>
-          <w:rFonts w:ascii="Open Sans" w:eastAsia="Times New Roman" w:hAnsi="Open Sans" w:cs="Open Sans"/>
-          <w:color w:val="212121"/>
-          <w:kern w:val="0"/>
-          <w:sz w:val="24"/>
-          <w:szCs w:val="24"/>
-          <w:lang w:eastAsia="en-IN"/>
-          <w14:ligatures w14:val="none"/>
-        </w:rPr>
-        <w:t> </w:t>
-      </w:r>
-    </w:p>
-    <w:p>
-      <w:pPr>
-        <w:shd w:val="clear" w:color="auto" w:fill="FFFFFF"/>
-        <w:spacing w:after="0" w:line="240" w:lineRule="auto"/>
-        <w:outlineLvl w:val="1"/>
-        <w:rPr>
-          <w:rFonts w:ascii="Roboto" w:eastAsia="Times New Roman" w:hAnsi="Roboto" w:cs="Open Sans"/>
-          <w:color w:val="212121"/>
-          <w:kern w:val="0"/>
-          <w:sz w:val="36"/>
-          <w:szCs w:val="36"/>
-          <w:lang w:eastAsia="en-IN"/>
-          <w14:ligatures w14:val="none"/>
-        </w:rPr>
-      </w:pPr>
-      <w:r>
-        <w:rPr>
-          <w:rFonts w:ascii="Roboto" w:eastAsia="Times New Roman" w:hAnsi="Roboto" w:cs="Open Sans"/>
-          <w:color w:val="212121"/>
-          <w:kern w:val="0"/>
-          <w:sz w:val="36"/>
-          <w:szCs w:val="36"/>
-          <w:lang w:eastAsia="en-IN"/>
-          <w14:ligatures w14:val="none"/>
-        </w:rPr>
-        <w:t>Add SPFx Web Part to Modern Page</w:t>
-      </w:r>
-    </w:p>
-    <w:p>
-      <w:pPr>
-        <w:shd w:val="clear" w:color="auto" w:fill="FFFFFF"/>
-        <w:spacing w:after="0" w:line="240" w:lineRule="auto"/>
-        <w:rPr>
-          <w:rFonts w:ascii="Open Sans" w:eastAsia="Times New Roman" w:hAnsi="Open Sans" w:cs="Open Sans"/>
-          <w:color w:val="212121"/>
-          <w:kern w:val="0"/>
-          <w:sz w:val="24"/>
-          <w:szCs w:val="24"/>
-          <w:lang w:eastAsia="en-IN"/>
-          <w14:ligatures w14:val="none"/>
-        </w:rPr>
-      </w:pPr>
-      <w:r>
-        <w:rPr>
-          <w:rFonts w:ascii="Open Sans" w:eastAsia="Times New Roman" w:hAnsi="Open Sans" w:cs="Open Sans"/>
-          <w:color w:val="212121"/>
-          <w:kern w:val="0"/>
-          <w:sz w:val="24"/>
-          <w:szCs w:val="24"/>
-          <w:lang w:eastAsia="en-IN"/>
-          <w14:ligatures w14:val="none"/>
-        </w:rPr>
-        <w:t>Once the SPFx solution is successfully deployed to SharePoint site, we will add web part to modern page.</w:t>
-      </w:r>
-    </w:p>
-    <w:p>
-      <w:pPr>
-        <w:shd w:val="clear" w:color="auto" w:fill="FFFFFF"/>
-        <w:spacing w:after="0" w:line="240" w:lineRule="auto"/>
-        <w:rPr>
-          <w:rFonts w:ascii="Open Sans" w:eastAsia="Times New Roman" w:hAnsi="Open Sans" w:cs="Open Sans"/>
-          <w:color w:val="212121"/>
-          <w:kern w:val="0"/>
-          <w:sz w:val="24"/>
-          <w:szCs w:val="24"/>
-          <w:lang w:eastAsia="en-IN"/>
-          <w14:ligatures w14:val="none"/>
-        </w:rPr>
-      </w:pPr>
-      <w:r>
-        <w:rPr>
-          <w:rFonts w:ascii="Open Sans" w:eastAsia="Times New Roman" w:hAnsi="Open Sans" w:cs="Open Sans"/>
-          <w:color w:val="212121"/>
-          <w:kern w:val="0"/>
-          <w:sz w:val="24"/>
-          <w:szCs w:val="24"/>
-          <w:lang w:eastAsia="en-IN"/>
-          <w14:ligatures w14:val="none"/>
-        </w:rPr>
-        <w:t>1. Open existing or create a new modern page.</w:t>
-      </w:r>
-    </w:p>
-    <w:p>
-      <w:pPr>
-        <w:shd w:val="clear" w:color="auto" w:fill="FFFFFF"/>
-        <w:spacing w:after="0" w:line="240" w:lineRule="auto"/>
-        <w:rPr>
-          <w:rFonts w:ascii="Open Sans" w:eastAsia="Times New Roman" w:hAnsi="Open Sans" w:cs="Open Sans"/>
-          <w:color w:val="212121"/>
-          <w:kern w:val="0"/>
-          <w:sz w:val="24"/>
-          <w:szCs w:val="24"/>
-          <w:lang w:eastAsia="en-IN"/>
-          <w14:ligatures w14:val="none"/>
-        </w:rPr>
-      </w:pPr>
-      <w:r>
-        <w:rPr>
-          <w:rFonts w:ascii="Open Sans" w:eastAsia="Times New Roman" w:hAnsi="Open Sans" w:cs="Open Sans"/>
-          <w:noProof/>
-          <w:color w:val="212121"/>
-          <w:kern w:val="0"/>
-          <w:sz w:val="24"/>
-          <w:szCs w:val="24"/>
-          <w:lang w:eastAsia="en-IN"/>
-          <w14:ligatures w14:val="none"/>
-        </w:rPr>
-        <w:lastRenderedPageBreak/>
         <w:drawing>
           <wp:inline distT="0" distB="0" distL="0" distR="0" wp14:anchorId="7E87664F" wp14:editId="56803A12">
             <wp:extent cx="5731510" cy="2764790"/>
@@ -2631,7 +2002,7 @@
                     </pic:cNvPicPr>
                   </pic:nvPicPr>
                   <pic:blipFill>
-                    <a:blip r:embed="rId14">
+                    <a:blip r:embed="rId13">
                       <a:extLst>
                         <a:ext uri="{28A0092B-C50C-407E-A947-70E740481C1C}">
                           <a14:useLocalDpi xmlns:a14="http://schemas.microsoft.com/office/drawing/2010/main" val="0"/>
@@ -2769,6 +2140,7 @@
           <w:lang w:eastAsia="en-IN"/>
           <w14:ligatures w14:val="none"/>
         </w:rPr>
+        <w:lastRenderedPageBreak/>
         <w:drawing>
           <wp:inline distT="0" distB="0" distL="0" distR="0" wp14:anchorId="2B6CEEF2" wp14:editId="1040B6F5">
             <wp:extent cx="5731510" cy="3615690"/>
@@ -2787,7 +2159,7 @@
                     </pic:cNvPicPr>
                   </pic:nvPicPr>
                   <pic:blipFill>
-                    <a:blip r:embed="rId15">
+                    <a:blip r:embed="rId14">
                       <a:extLst>
                         <a:ext uri="{28A0092B-C50C-407E-A947-70E740481C1C}">
                           <a14:useLocalDpi xmlns:a14="http://schemas.microsoft.com/office/drawing/2010/main" val="0"/>
@@ -2910,7 +2282,6 @@
           <w:lang w:eastAsia="en-IN"/>
           <w14:ligatures w14:val="none"/>
         </w:rPr>
-        <w:lastRenderedPageBreak/>
         <w:drawing>
           <wp:inline distT="0" distB="0" distL="0" distR="0" wp14:anchorId="0D177257" wp14:editId="1DB7967E">
             <wp:extent cx="5731510" cy="2708910"/>
@@ -2929,7 +2300,7 @@
                     </pic:cNvPicPr>
                   </pic:nvPicPr>
                   <pic:blipFill>
-                    <a:blip r:embed="rId16">
+                    <a:blip r:embed="rId15">
                       <a:extLst>
                         <a:ext uri="{28A0092B-C50C-407E-A947-70E740481C1C}">
                           <a14:useLocalDpi xmlns:a14="http://schemas.microsoft.com/office/drawing/2010/main" val="0"/>
@@ -3052,6 +2423,7 @@
           <w:lang w:eastAsia="en-IN"/>
           <w14:ligatures w14:val="none"/>
         </w:rPr>
+        <w:lastRenderedPageBreak/>
         <w:drawing>
           <wp:inline distT="0" distB="0" distL="0" distR="0" wp14:anchorId="578A1E77" wp14:editId="2715302C">
             <wp:extent cx="5731510" cy="1477645"/>
@@ -3070,7 +2442,7 @@
                     </pic:cNvPicPr>
                   </pic:nvPicPr>
                   <pic:blipFill>
-                    <a:blip r:embed="rId17">
+                    <a:blip r:embed="rId16">
                       <a:extLst>
                         <a:ext uri="{28A0092B-C50C-407E-A947-70E740481C1C}">
                           <a14:useLocalDpi xmlns:a14="http://schemas.microsoft.com/office/drawing/2010/main" val="0"/>

</xml_diff>